<commit_message>
updated cisco spark communication plan doc
</commit_message>
<xml_diff>
--- a/xMatters/cisco communication plan/xmatters and cisco spark 2 way.docx
+++ b/xMatters/cisco communication plan/xmatters and cisco spark 2 way.docx
@@ -2,6 +2,31 @@
 <file path=word/document.xml><?xml version="1.0" encoding="utf-8"?>
 <w:document xmlns:ve="http://schemas.openxmlformats.org/markup-compatibility/2006" xmlns:o="urn:schemas-microsoft-com:office:office" xmlns:r="http://schemas.openxmlformats.org/officeDocument/2006/relationships" xmlns:m="http://schemas.openxmlformats.org/officeDocument/2006/math" xmlns:v="urn:schemas-microsoft-com:vml" xmlns:wp="http://schemas.openxmlformats.org/drawingml/2006/wordprocessingDrawing" xmlns:w10="urn:schemas-microsoft-com:office:word" xmlns:w="http://schemas.openxmlformats.org/wordprocessingml/2006/main" xmlns:wne="http://schemas.microsoft.com/office/word/2006/wordml">
   <w:body>
+    <w:p>
+      <w:pPr>
+        <w:rPr>
+          <w:noProof/>
+        </w:rPr>
+      </w:pPr>
+      <w:r>
+        <w:rPr>
+          <w:noProof/>
+        </w:rPr>
+        <w:t>1) imported cisco spark communication plan</w:t>
+      </w:r>
+      <w:r>
+        <w:rPr>
+          <w:noProof/>
+        </w:rPr>
+        <w:t xml:space="preserve"> (e</w:t>
+      </w:r>
+      <w:r>
+        <w:rPr>
+          <w:noProof/>
+        </w:rPr>
+        <w:t>dited slack communication plan)</w:t>
+      </w:r>
+    </w:p>
     <w:p>
       <w:pPr>
         <w:rPr>
@@ -65,6 +90,26 @@
           <w:noProof/>
         </w:rPr>
       </w:pPr>
+    </w:p>
+    <w:p>
+      <w:pPr>
+        <w:rPr>
+          <w:noProof/>
+        </w:rPr>
+      </w:pPr>
+      <w:r>
+        <w:rPr>
+          <w:noProof/>
+        </w:rPr>
+        <w:t>2) added inbound and outbound integrations</w:t>
+      </w:r>
+    </w:p>
+    <w:p>
+      <w:pPr>
+        <w:rPr>
+          <w:noProof/>
+        </w:rPr>
+      </w:pPr>
       <w:r>
         <w:rPr>
           <w:noProof/>
@@ -129,11 +174,45 @@
           <w:noProof/>
         </w:rPr>
       </w:pPr>
+    </w:p>
+    <w:p>
+      <w:pPr>
+        <w:rPr>
+          <w:noProof/>
+        </w:rPr>
+      </w:pPr>
+    </w:p>
+    <w:p>
+      <w:pPr>
+        <w:rPr>
+          <w:noProof/>
+        </w:rPr>
+      </w:pPr>
+    </w:p>
+    <w:p>
+      <w:pPr>
+        <w:rPr>
+          <w:noProof/>
+        </w:rPr>
+      </w:pPr>
       <w:r>
         <w:rPr>
           <w:noProof/>
         </w:rPr>
         <w:lastRenderedPageBreak/>
+        <w:t>3) just took sample data and hit through postman</w:t>
+      </w:r>
+    </w:p>
+    <w:p>
+      <w:pPr>
+        <w:rPr>
+          <w:noProof/>
+        </w:rPr>
+      </w:pPr>
+      <w:r>
+        <w:rPr>
+          <w:noProof/>
+        </w:rPr>
         <w:drawing>
           <wp:inline distT="0" distB="0" distL="0" distR="0">
             <wp:extent cx="5943600" cy="3113593"/>
@@ -198,6 +277,19 @@
         <w:rPr>
           <w:noProof/>
         </w:rPr>
+        <w:t>4) responses in xmatters</w:t>
+      </w:r>
+    </w:p>
+    <w:p>
+      <w:pPr>
+        <w:rPr>
+          <w:noProof/>
+        </w:rPr>
+      </w:pPr>
+      <w:r>
+        <w:rPr>
+          <w:noProof/>
+        </w:rPr>
         <w:drawing>
           <wp:inline distT="0" distB="0" distL="0" distR="0">
             <wp:extent cx="5943600" cy="3061056"/>
@@ -253,11 +345,31 @@
       </w:pPr>
     </w:p>
     <w:p>
+      <w:pPr>
+        <w:rPr>
+          <w:noProof/>
+        </w:rPr>
+      </w:pPr>
+    </w:p>
+    <w:p>
+      <w:pPr>
+        <w:rPr>
+          <w:noProof/>
+        </w:rPr>
+      </w:pPr>
       <w:r>
         <w:rPr>
           <w:noProof/>
         </w:rPr>
         <w:lastRenderedPageBreak/>
+        <w:t>5) inboud integration triggered an incident</w:t>
+      </w:r>
+    </w:p>
+    <w:p>
+      <w:r>
+        <w:rPr>
+          <w:noProof/>
+        </w:rPr>
         <w:drawing>
           <wp:inline distT="0" distB="0" distL="0" distR="0">
             <wp:extent cx="5943600" cy="3100627"/>
@@ -308,6 +420,11 @@
     <w:p/>
     <w:p>
       <w:r>
+        <w:t>6) Event status and device delivery messages in spark</w:t>
+      </w:r>
+    </w:p>
+    <w:p>
+      <w:r>
         <w:rPr>
           <w:noProof/>
         </w:rPr>
@@ -360,11 +477,31 @@
     </w:p>
     <w:p/>
     <w:p>
+      <w:pPr>
+        <w:rPr>
+          <w:noProof/>
+        </w:rPr>
+      </w:pPr>
+    </w:p>
+    <w:p>
+      <w:pPr>
+        <w:rPr>
+          <w:noProof/>
+        </w:rPr>
+      </w:pPr>
       <w:r>
         <w:rPr>
           <w:noProof/>
         </w:rPr>
         <w:lastRenderedPageBreak/>
+        <w:t>7) Email from xMatters</w:t>
+      </w:r>
+    </w:p>
+    <w:p>
+      <w:r>
+        <w:rPr>
+          <w:noProof/>
+        </w:rPr>
         <w:drawing>
           <wp:inline distT="0" distB="0" distL="0" distR="0">
             <wp:extent cx="5943600" cy="3112894"/>
@@ -410,6 +547,12 @@
             </a:graphic>
           </wp:inline>
         </w:drawing>
+      </w:r>
+    </w:p>
+    <w:p/>
+    <w:p>
+      <w:r>
+        <w:t>8) Responded from email : message in spark</w:t>
       </w:r>
     </w:p>
     <w:p>

</xml_diff>

<commit_message>
Added sample form looks like
</commit_message>
<xml_diff>
--- a/xMatters/cisco communication plan/xmatters and cisco spark 2 way.docx
+++ b/xMatters/cisco communication plan/xmatters and cisco spark 2 way.docx
@@ -157,7 +157,105 @@
         <w:rPr>
           <w:noProof/>
         </w:rPr>
-        <w:t xml:space="preserve">2) </w:t>
+        <w:t>2) Sample form looks like following</w:t>
+      </w:r>
+    </w:p>
+    <w:p>
+      <w:pPr>
+        <w:rPr>
+          <w:noProof/>
+        </w:rPr>
+      </w:pPr>
+      <w:r>
+        <w:rPr>
+          <w:noProof/>
+        </w:rPr>
+        <w:drawing>
+          <wp:inline distT="0" distB="0" distL="0" distR="0">
+            <wp:extent cx="5943600" cy="3127110"/>
+            <wp:effectExtent l="19050" t="0" r="0" b="0"/>
+            <wp:docPr id="2" name="Picture 1"/>
+            <wp:cNvGraphicFramePr>
+              <a:graphicFrameLocks xmlns:a="http://schemas.openxmlformats.org/drawingml/2006/main" noChangeAspect="1"/>
+            </wp:cNvGraphicFramePr>
+            <a:graphic xmlns:a="http://schemas.openxmlformats.org/drawingml/2006/main">
+              <a:graphicData uri="http://schemas.openxmlformats.org/drawingml/2006/picture">
+                <pic:pic xmlns:pic="http://schemas.openxmlformats.org/drawingml/2006/picture">
+                  <pic:nvPicPr>
+                    <pic:cNvPr id="0" name="Picture 1"/>
+                    <pic:cNvPicPr>
+                      <a:picLocks noChangeAspect="1" noChangeArrowheads="1"/>
+                    </pic:cNvPicPr>
+                  </pic:nvPicPr>
+                  <pic:blipFill>
+                    <a:blip r:embed="rId5" cstate="print"/>
+                    <a:srcRect/>
+                    <a:stretch>
+                      <a:fillRect/>
+                    </a:stretch>
+                  </pic:blipFill>
+                  <pic:spPr bwMode="auto">
+                    <a:xfrm>
+                      <a:off x="0" y="0"/>
+                      <a:ext cx="5943600" cy="3127110"/>
+                    </a:xfrm>
+                    <a:prstGeom prst="rect">
+                      <a:avLst/>
+                    </a:prstGeom>
+                    <a:noFill/>
+                    <a:ln w="9525">
+                      <a:noFill/>
+                      <a:miter lim="800000"/>
+                      <a:headEnd/>
+                      <a:tailEnd/>
+                    </a:ln>
+                  </pic:spPr>
+                </pic:pic>
+              </a:graphicData>
+            </a:graphic>
+          </wp:inline>
+        </w:drawing>
+      </w:r>
+    </w:p>
+    <w:p>
+      <w:pPr>
+        <w:rPr>
+          <w:noProof/>
+        </w:rPr>
+      </w:pPr>
+    </w:p>
+    <w:p>
+      <w:pPr>
+        <w:rPr>
+          <w:noProof/>
+        </w:rPr>
+      </w:pPr>
+    </w:p>
+    <w:p>
+      <w:pPr>
+        <w:rPr>
+          <w:noProof/>
+        </w:rPr>
+      </w:pPr>
+    </w:p>
+    <w:p>
+      <w:pPr>
+        <w:rPr>
+          <w:noProof/>
+        </w:rPr>
+      </w:pPr>
+      <w:r>
+        <w:rPr>
+          <w:noProof/>
+        </w:rPr>
+        <w:lastRenderedPageBreak/>
+        <w:t>3</w:t>
+      </w:r>
+      <w:r>
+        <w:rPr>
+          <w:noProof/>
+        </w:rPr>
+        <w:t xml:space="preserve">) </w:t>
       </w:r>
       <w:r>
         <w:rPr>
@@ -200,7 +298,7 @@
                     </pic:cNvPicPr>
                   </pic:nvPicPr>
                   <pic:blipFill>
-                    <a:blip r:embed="rId5" cstate="print"/>
+                    <a:blip r:embed="rId6" cstate="print"/>
                     <a:srcRect/>
                     <a:stretch>
                       <a:fillRect/>
@@ -256,18 +354,17 @@
           <w:noProof/>
         </w:rPr>
       </w:pPr>
-    </w:p>
-    <w:p>
-      <w:pPr>
-        <w:rPr>
-          <w:noProof/>
-        </w:rPr>
-      </w:pPr>
-      <w:r>
-        <w:rPr>
-          <w:noProof/>
-        </w:rPr>
-        <w:t>3) J</w:t>
+      <w:r>
+        <w:rPr>
+          <w:noProof/>
+        </w:rPr>
+        <w:t>4</w:t>
+      </w:r>
+      <w:r>
+        <w:rPr>
+          <w:noProof/>
+        </w:rPr>
+        <w:t>) J</w:t>
       </w:r>
       <w:r>
         <w:rPr>
@@ -304,7 +401,7 @@
                     </pic:cNvPicPr>
                   </pic:nvPicPr>
                   <pic:blipFill>
-                    <a:blip r:embed="rId6" cstate="print"/>
+                    <a:blip r:embed="rId7" cstate="print"/>
                     <a:srcRect/>
                     <a:stretch>
                       <a:fillRect/>
@@ -350,7 +447,13 @@
         <w:rPr>
           <w:noProof/>
         </w:rPr>
-        <w:t>4) R</w:t>
+        <w:t>5</w:t>
+      </w:r>
+      <w:r>
+        <w:rPr>
+          <w:noProof/>
+        </w:rPr>
+        <w:t>) R</w:t>
       </w:r>
       <w:r>
         <w:rPr>
@@ -387,7 +490,7 @@
                     </pic:cNvPicPr>
                   </pic:nvPicPr>
                   <pic:blipFill>
-                    <a:blip r:embed="rId7" cstate="print"/>
+                    <a:blip r:embed="rId8" cstate="print"/>
                     <a:srcRect/>
                     <a:stretch>
                       <a:fillRect/>
@@ -440,7 +543,13 @@
         <w:rPr>
           <w:noProof/>
         </w:rPr>
-        <w:t>5) I</w:t>
+        <w:t>6</w:t>
+      </w:r>
+      <w:r>
+        <w:rPr>
+          <w:noProof/>
+        </w:rPr>
+        <w:t>) I</w:t>
       </w:r>
       <w:r>
         <w:rPr>
@@ -472,7 +581,7 @@
                     </pic:cNvPicPr>
                   </pic:nvPicPr>
                   <pic:blipFill>
-                    <a:blip r:embed="rId8" cstate="print"/>
+                    <a:blip r:embed="rId9" cstate="print"/>
                     <a:srcRect/>
                     <a:stretch>
                       <a:fillRect/>
@@ -504,7 +613,10 @@
     <w:p/>
     <w:p>
       <w:r>
-        <w:t>6) Event status and device delivery messages in spark</w:t>
+        <w:t>7</w:t>
+      </w:r>
+      <w:r>
+        <w:t>) Event status and device delivery messages in spark</w:t>
       </w:r>
     </w:p>
     <w:p>
@@ -530,7 +642,7 @@
                     </pic:cNvPicPr>
                   </pic:nvPicPr>
                   <pic:blipFill>
-                    <a:blip r:embed="rId9" cstate="print"/>
+                    <a:blip r:embed="rId10" cstate="print"/>
                     <a:srcRect/>
                     <a:stretch>
                       <a:fillRect/>
@@ -577,7 +689,13 @@
         <w:rPr>
           <w:noProof/>
         </w:rPr>
-        <w:t>7) Email from xMatters</w:t>
+        <w:t>8</w:t>
+      </w:r>
+      <w:r>
+        <w:rPr>
+          <w:noProof/>
+        </w:rPr>
+        <w:t>) Email from xMatters</w:t>
       </w:r>
     </w:p>
     <w:p>
@@ -603,7 +721,7 @@
                     </pic:cNvPicPr>
                   </pic:nvPicPr>
                   <pic:blipFill>
-                    <a:blip r:embed="rId10" cstate="print"/>
+                    <a:blip r:embed="rId11" cstate="print"/>
                     <a:srcRect/>
                     <a:stretch>
                       <a:fillRect/>
@@ -635,7 +753,10 @@
     <w:p/>
     <w:p>
       <w:r>
-        <w:t>8) Responded from email : message in spark</w:t>
+        <w:t>9</w:t>
+      </w:r>
+      <w:r>
+        <w:t>) Responded from email : message in spark</w:t>
       </w:r>
     </w:p>
     <w:p>
@@ -661,7 +782,7 @@
                     </pic:cNvPicPr>
                   </pic:nvPicPr>
                   <pic:blipFill>
-                    <a:blip r:embed="rId11" cstate="print"/>
+                    <a:blip r:embed="rId12" cstate="print"/>
                     <a:srcRect/>
                     <a:stretch>
                       <a:fillRect/>

</xml_diff>